<commit_message>
Updated Task01 Automation developer Associate
</commit_message>
<xml_diff>
--- a/Automation Developer Associate/Task01/S.D.D/Extract Radom Weather S.D.D.docx
+++ b/Automation Developer Associate/Task01/S.D.D/Extract Radom Weather S.D.D.docx
@@ -3942,21 +3942,21 @@
           <w:szCs w:val="20"/>
         </w:rPr>
         <w:drawing>
-          <wp:anchor distT="0" distB="0" distL="114300" distR="114300" simplePos="0" relativeHeight="251658240" behindDoc="0" locked="0" layoutInCell="1" allowOverlap="1" wp14:anchorId="7D343FED" wp14:editId="57FA196F">
+          <wp:anchor distT="0" distB="0" distL="114300" distR="114300" simplePos="0" relativeHeight="251658240" behindDoc="0" locked="0" layoutInCell="1" allowOverlap="1" wp14:anchorId="7D343FED" wp14:editId="3C04A04F">
             <wp:simplePos x="0" y="0"/>
             <wp:positionH relativeFrom="margin">
               <wp:posOffset>-548640</wp:posOffset>
             </wp:positionH>
             <wp:positionV relativeFrom="paragraph">
-              <wp:posOffset>342900</wp:posOffset>
+              <wp:posOffset>546100</wp:posOffset>
             </wp:positionV>
-            <wp:extent cx="7025640" cy="3482340"/>
-            <wp:effectExtent l="0" t="0" r="3810" b="3810"/>
+            <wp:extent cx="7025640" cy="3075305"/>
+            <wp:effectExtent l="0" t="0" r="3810" b="0"/>
             <wp:wrapThrough wrapText="bothSides">
               <wp:wrapPolygon edited="0">
                 <wp:start x="0" y="0"/>
-                <wp:lineTo x="0" y="21505"/>
-                <wp:lineTo x="21553" y="21505"/>
+                <wp:lineTo x="0" y="21408"/>
+                <wp:lineTo x="21553" y="21408"/>
                 <wp:lineTo x="21553" y="0"/>
                 <wp:lineTo x="0" y="0"/>
               </wp:wrapPolygon>
@@ -3975,7 +3975,7 @@
                     </pic:cNvPicPr>
                   </pic:nvPicPr>
                   <pic:blipFill>
-                    <a:blip r:embed="rId11">
+                    <a:blip r:embed="rId11" cstate="print">
                       <a:extLst>
                         <a:ext uri="{28A0092B-C50C-407E-A947-70E740481C1C}">
                           <a14:useLocalDpi xmlns:a14="http://schemas.microsoft.com/office/drawing/2010/main" val="0"/>
@@ -3989,7 +3989,7 @@
                   <pic:spPr bwMode="auto">
                     <a:xfrm>
                       <a:off x="0" y="0"/>
-                      <a:ext cx="7025640" cy="3482340"/>
+                      <a:ext cx="7025640" cy="3075305"/>
                     </a:xfrm>
                     <a:prstGeom prst="rect">
                       <a:avLst/>
@@ -4953,7 +4953,6 @@
                 <w:sz w:val="20"/>
                 <w:szCs w:val="20"/>
               </w:rPr>
-              <w:lastRenderedPageBreak/>
               <w:t>Password policies </w:t>
             </w:r>
           </w:p>
@@ -5084,6 +5083,7 @@
                 <w:sz w:val="20"/>
                 <w:szCs w:val="20"/>
               </w:rPr>
+              <w:lastRenderedPageBreak/>
               <w:t>(Never use hardcoded credentials in the workflow!) </w:t>
             </w:r>
           </w:p>
@@ -5146,6 +5146,7 @@
                 <w:sz w:val="20"/>
                 <w:szCs w:val="20"/>
               </w:rPr>
+              <w:lastRenderedPageBreak/>
               <w:t>mainInfo</w:t>
             </w:r>
             <w:proofErr w:type="spellEnd"/>
@@ -6349,12 +6350,12 @@
     </w:p>
     <w:p>
       <w:r>
-        <w:lastRenderedPageBreak/>
         <w:t xml:space="preserve">Each level of testing is responsible for different parts of the automated solution, reassuring high quality of each of the elements delivered. Each of the stages must be completed before the solution is released to the production environment. </w:t>
       </w:r>
     </w:p>
     <w:p>
       <w:r>
+        <w:lastRenderedPageBreak/>
         <w:t>The stages of testing are:</w:t>
       </w:r>
     </w:p>
@@ -6540,7 +6541,6 @@
     </w:p>
     <w:p>
       <w:r>
-        <w:lastRenderedPageBreak/>
         <w:t>API keys are often used within RPA solutions to allow access to certain applications, and these are ideally stored in Orchestrator credential assets and only accessed when needed. As with credentials, they should never be shared or stored elsewhere.</w:t>
       </w:r>
     </w:p>
@@ -6595,6 +6595,7 @@
           <w:sz w:val="21"/>
           <w:szCs w:val="21"/>
         </w:rPr>
+        <w:lastRenderedPageBreak/>
         <w:t> </w:t>
       </w:r>
     </w:p>
@@ -10949,17 +10950,6 @@
 </file>
 
 <file path=customXml/item1.xml><?xml version="1.0" encoding="utf-8"?>
-<p:properties xmlns:p="http://schemas.microsoft.com/office/2006/metadata/properties" xmlns:xsi="http://www.w3.org/2001/XMLSchema-instance" xmlns:pc="http://schemas.microsoft.com/office/infopath/2007/PartnerControls">
-  <documentManagement>
-    <TaxCatchAll xmlns="34d2ab49-b14c-40af-8c3f-b2a27eb69e13" xsi:nil="true"/>
-    <lcf76f155ced4ddcb4097134ff3c332f xmlns="328982d7-d2af-46e2-9ab4-9b069b3e82d0">
-      <Terms xmlns="http://schemas.microsoft.com/office/infopath/2007/PartnerControls"/>
-    </lcf76f155ced4ddcb4097134ff3c332f>
-  </documentManagement>
-</p:properties>
-</file>
-
-<file path=customXml/item2.xml><?xml version="1.0" encoding="utf-8"?>
 <ct:contentTypeSchema xmlns:ct="http://schemas.microsoft.com/office/2006/metadata/contentType" xmlns:ma="http://schemas.microsoft.com/office/2006/metadata/properties/metaAttributes" ct:_="" ma:_="" ma:contentTypeName="Document" ma:contentTypeID="0x010100B47328280439544AB5C41C56297158F8" ma:contentTypeVersion="18" ma:contentTypeDescription="Create a new document." ma:contentTypeScope="" ma:versionID="461c9d6423a6a77c2bf35188ce0285c7">
   <xsd:schema xmlns:xsd="http://www.w3.org/2001/XMLSchema" xmlns:xs="http://www.w3.org/2001/XMLSchema" xmlns:p="http://schemas.microsoft.com/office/2006/metadata/properties" xmlns:ns2="825ee06b-ca9e-4fae-a309-081319cc5c11" xmlns:ns3="328982d7-d2af-46e2-9ab4-9b069b3e82d0" xmlns:ns4="34d2ab49-b14c-40af-8c3f-b2a27eb69e13" targetNamespace="http://schemas.microsoft.com/office/2006/metadata/properties" ma:root="true" ma:fieldsID="7950fd1811bc39426380fa8b7a08b84c" ns2:_="" ns3:_="" ns4:_="">
     <xsd:import namespace="825ee06b-ca9e-4fae-a309-081319cc5c11"/>
@@ -11219,11 +11209,18 @@
 </ct:contentTypeSchema>
 </file>
 
-<file path=customXml/item3.xml><?xml version="1.0" encoding="utf-8"?>
-<b:Sources xmlns:b="http://schemas.openxmlformats.org/officeDocument/2006/bibliography" xmlns="http://schemas.openxmlformats.org/officeDocument/2006/bibliography" SelectedStyle="\APASixthEditionOfficeOnline.xsl" StyleName="APA" Version="6"/>
+<file path=customXml/item2.xml><?xml version="1.0" encoding="utf-8"?>
+<p:properties xmlns:p="http://schemas.microsoft.com/office/2006/metadata/properties" xmlns:xsi="http://www.w3.org/2001/XMLSchema-instance" xmlns:pc="http://schemas.microsoft.com/office/infopath/2007/PartnerControls">
+  <documentManagement>
+    <TaxCatchAll xmlns="34d2ab49-b14c-40af-8c3f-b2a27eb69e13" xsi:nil="true"/>
+    <lcf76f155ced4ddcb4097134ff3c332f xmlns="328982d7-d2af-46e2-9ab4-9b069b3e82d0">
+      <Terms xmlns="http://schemas.microsoft.com/office/infopath/2007/PartnerControls"/>
+    </lcf76f155ced4ddcb4097134ff3c332f>
+  </documentManagement>
+</p:properties>
 </file>
 
-<file path=customXml/item4.xml><?xml version="1.0" encoding="utf-8"?>
+<file path=customXml/item3.xml><?xml version="1.0" encoding="utf-8"?>
 <?mso-contentType ?>
 <FormTemplates xmlns="http://schemas.microsoft.com/sharepoint/v3/contenttype/forms">
   <Display>DocumentLibraryForm</Display>
@@ -11232,18 +11229,11 @@
 </FormTemplates>
 </file>
 
-<file path=customXml/itemProps1.xml><?xml version="1.0" encoding="utf-8"?>
-<ds:datastoreItem xmlns:ds="http://schemas.openxmlformats.org/officeDocument/2006/customXml" ds:itemID="{8095A0C8-2177-4368-9F81-F46E60176D70}">
-  <ds:schemaRefs>
-    <ds:schemaRef ds:uri="http://schemas.microsoft.com/office/2006/metadata/properties"/>
-    <ds:schemaRef ds:uri="http://schemas.microsoft.com/office/infopath/2007/PartnerControls"/>
-    <ds:schemaRef ds:uri="34d2ab49-b14c-40af-8c3f-b2a27eb69e13"/>
-    <ds:schemaRef ds:uri="328982d7-d2af-46e2-9ab4-9b069b3e82d0"/>
-  </ds:schemaRefs>
-</ds:datastoreItem>
+<file path=customXml/item4.xml><?xml version="1.0" encoding="utf-8"?>
+<b:Sources xmlns:b="http://schemas.openxmlformats.org/officeDocument/2006/bibliography" xmlns="http://schemas.openxmlformats.org/officeDocument/2006/bibliography" SelectedStyle="\APASixthEditionOfficeOnline.xsl" StyleName="APA" Version="6"/>
 </file>
 
-<file path=customXml/itemProps2.xml><?xml version="1.0" encoding="utf-8"?>
+<file path=customXml/itemProps1.xml><?xml version="1.0" encoding="utf-8"?>
 <ds:datastoreItem xmlns:ds="http://schemas.openxmlformats.org/officeDocument/2006/customXml" ds:itemID="{F9C4145F-40BF-4DE5-8923-D5348F27F3D0}">
   <ds:schemaRefs>
     <ds:schemaRef ds:uri="http://schemas.microsoft.com/office/2006/metadata/contentType"/>
@@ -11263,18 +11253,29 @@
 </ds:datastoreItem>
 </file>
 
+<file path=customXml/itemProps2.xml><?xml version="1.0" encoding="utf-8"?>
+<ds:datastoreItem xmlns:ds="http://schemas.openxmlformats.org/officeDocument/2006/customXml" ds:itemID="{8095A0C8-2177-4368-9F81-F46E60176D70}">
+  <ds:schemaRefs>
+    <ds:schemaRef ds:uri="http://schemas.microsoft.com/office/2006/metadata/properties"/>
+    <ds:schemaRef ds:uri="http://schemas.microsoft.com/office/infopath/2007/PartnerControls"/>
+    <ds:schemaRef ds:uri="34d2ab49-b14c-40af-8c3f-b2a27eb69e13"/>
+    <ds:schemaRef ds:uri="328982d7-d2af-46e2-9ab4-9b069b3e82d0"/>
+  </ds:schemaRefs>
+</ds:datastoreItem>
+</file>
+
 <file path=customXml/itemProps3.xml><?xml version="1.0" encoding="utf-8"?>
+<ds:datastoreItem xmlns:ds="http://schemas.openxmlformats.org/officeDocument/2006/customXml" ds:itemID="{6087AB44-68DC-459A-A35C-89253D4BAE22}">
+  <ds:schemaRefs>
+    <ds:schemaRef ds:uri="http://schemas.microsoft.com/sharepoint/v3/contenttype/forms"/>
+  </ds:schemaRefs>
+</ds:datastoreItem>
+</file>
+
+<file path=customXml/itemProps4.xml><?xml version="1.0" encoding="utf-8"?>
 <ds:datastoreItem xmlns:ds="http://schemas.openxmlformats.org/officeDocument/2006/customXml" ds:itemID="{F70C72F7-5256-4A15-A7ED-6D2E27C9CF61}">
   <ds:schemaRefs>
     <ds:schemaRef ds:uri="http://schemas.openxmlformats.org/officeDocument/2006/bibliography"/>
   </ds:schemaRefs>
 </ds:datastoreItem>
-</file>
-
-<file path=customXml/itemProps4.xml><?xml version="1.0" encoding="utf-8"?>
-<ds:datastoreItem xmlns:ds="http://schemas.openxmlformats.org/officeDocument/2006/customXml" ds:itemID="{6087AB44-68DC-459A-A35C-89253D4BAE22}">
-  <ds:schemaRefs>
-    <ds:schemaRef ds:uri="http://schemas.microsoft.com/sharepoint/v3/contenttype/forms"/>
-  </ds:schemaRefs>
-</ds:datastoreItem>
 </file>
</xml_diff>